<commit_message>
Implementación completa de inserción de imágenes en Word, Funcionalidad 100% replicada del proyecto Tkinter original
</commit_message>
<xml_diff>
--- a/public/templates/Plantilla.docx
+++ b/public/templates/Plantilla.docx
@@ -465,51 +465,6 @@
         <w:tabs>
           <w:tab w:val="center" w:pos="5386"/>
         </w:tabs>
-        <w:rPr>
-          <w:rFonts w:asciiTheme="minorHAnsi" w:hAnsiTheme="minorHAnsi" w:cstheme="minorHAnsi"/>
-          <w:b/>
-          <w:bCs/>
-          <w:color w:val="262626"/>
-          <w:sz w:val="22"/>
-          <w:szCs w:val="22"/>
-          <w:lang w:val="es-PE"/>
-        </w:rPr>
-      </w:pPr>
-    </w:p>
-    <w:p>
-      <w:pPr>
-        <w:tabs>
-          <w:tab w:val="center" w:pos="5386"/>
-        </w:tabs>
-        <w:rPr>
-          <w:rFonts w:asciiTheme="minorHAnsi" w:hAnsiTheme="minorHAnsi" w:cstheme="minorHAnsi"/>
-          <w:b/>
-          <w:bCs/>
-          <w:color w:val="262626"/>
-          <w:sz w:val="22"/>
-          <w:szCs w:val="22"/>
-          <w:lang w:val="es-PE"/>
-        </w:rPr>
-      </w:pPr>
-    </w:p>
-    <w:p>
-      <w:pPr>
-        <w:tabs>
-          <w:tab w:val="center" w:pos="5386"/>
-        </w:tabs>
-        <w:rPr>
-          <w:rFonts w:asciiTheme="minorHAnsi" w:hAnsiTheme="minorHAnsi" w:cstheme="minorHAnsi"/>
-          <w:sz w:val="22"/>
-          <w:szCs w:val="22"/>
-        </w:rPr>
-      </w:pPr>
-    </w:p>
-    <w:p>
-      <w:pPr>
-        <w:tabs>
-          <w:tab w:val="center" w:pos="5386"/>
-        </w:tabs>
-        <w:jc w:val="center"/>
         <w:rPr>
           <w:b/>
           <w:bCs/>
@@ -2581,14 +2536,12 @@
 </file>
 
 <file path=customXml/item1.xml><?xml version="1.0" encoding="utf-8"?>
-<b:Sources xmlns:b="http://schemas.openxmlformats.org/officeDocument/2006/bibliography" xmlns="http://schemas.openxmlformats.org/officeDocument/2006/bibliography" SelectedStyle="\APA.XSL" StyleName="APA"/>
+<p:properties xmlns:p="http://schemas.microsoft.com/office/2006/metadata/properties" xmlns:xsi="http://www.w3.org/2001/XMLSchema-instance" xmlns:pc="http://schemas.microsoft.com/office/infopath/2007/PartnerControls">
+  <documentManagement/>
+</p:properties>
 </file>
 
 <file path=customXml/item2.xml><?xml version="1.0" encoding="utf-8"?>
-<LongProperties xmlns="http://schemas.microsoft.com/office/2006/metadata/longProperties"/>
-</file>
-
-<file path=customXml/item3.xml><?xml version="1.0" encoding="utf-8"?>
 <?mso-contentType ?>
 <FormTemplates xmlns="http://schemas.microsoft.com/sharepoint/v3/contenttype/forms">
   <Display>DocumentLibraryForm</Display>
@@ -2597,10 +2550,12 @@
 </FormTemplates>
 </file>
 
+<file path=customXml/item3.xml><?xml version="1.0" encoding="utf-8"?>
+<LongProperties xmlns="http://schemas.microsoft.com/office/2006/metadata/longProperties"/>
+</file>
+
 <file path=customXml/item4.xml><?xml version="1.0" encoding="utf-8"?>
-<p:properties xmlns:p="http://schemas.microsoft.com/office/2006/metadata/properties" xmlns:xsi="http://www.w3.org/2001/XMLSchema-instance" xmlns:pc="http://schemas.microsoft.com/office/infopath/2007/PartnerControls">
-  <documentManagement/>
-</p:properties>
+<b:Sources xmlns:b="http://schemas.openxmlformats.org/officeDocument/2006/bibliography" xmlns="http://schemas.openxmlformats.org/officeDocument/2006/bibliography" SelectedStyle="\APA.XSL" StyleName="APA"/>
 </file>
 
 <file path=customXml/item5.xml><?xml version="1.0" encoding="utf-8"?>
@@ -2762,14 +2717,23 @@
 </file>
 
 <file path=customXml/itemProps1.xml><?xml version="1.0" encoding="utf-8"?>
-<ds:datastoreItem xmlns:ds="http://schemas.openxmlformats.org/officeDocument/2006/customXml" ds:itemID="{EC5D6E7D-73FA-44CC-B66A-2ED1CEE8AC76}">
+<ds:datastoreItem xmlns:ds="http://schemas.openxmlformats.org/officeDocument/2006/customXml" ds:itemID="{2B095D3C-CA37-4A46-8BB6-607EC4199005}">
   <ds:schemaRefs>
-    <ds:schemaRef ds:uri="http://schemas.openxmlformats.org/officeDocument/2006/bibliography"/>
+    <ds:schemaRef ds:uri="http://schemas.microsoft.com/office/2006/metadata/properties"/>
+    <ds:schemaRef ds:uri="http://schemas.microsoft.com/office/infopath/2007/PartnerControls"/>
   </ds:schemaRefs>
 </ds:datastoreItem>
 </file>
 
 <file path=customXml/itemProps2.xml><?xml version="1.0" encoding="utf-8"?>
+<ds:datastoreItem xmlns:ds="http://schemas.openxmlformats.org/officeDocument/2006/customXml" ds:itemID="{CF07680C-F17F-47F0-AC8B-A609B88A7F04}">
+  <ds:schemaRefs>
+    <ds:schemaRef ds:uri="http://schemas.microsoft.com/sharepoint/v3/contenttype/forms"/>
+  </ds:schemaRefs>
+</ds:datastoreItem>
+</file>
+
+<file path=customXml/itemProps3.xml><?xml version="1.0" encoding="utf-8"?>
 <ds:datastoreItem xmlns:ds="http://schemas.openxmlformats.org/officeDocument/2006/customXml" ds:itemID="{390AFF80-36BB-4521-AE16-9B6015DEC617}">
   <ds:schemaRefs>
     <ds:schemaRef ds:uri="http://schemas.microsoft.com/office/2006/metadata/longProperties"/>
@@ -2777,19 +2741,10 @@
 </ds:datastoreItem>
 </file>
 
-<file path=customXml/itemProps3.xml><?xml version="1.0" encoding="utf-8"?>
-<ds:datastoreItem xmlns:ds="http://schemas.openxmlformats.org/officeDocument/2006/customXml" ds:itemID="{CF07680C-F17F-47F0-AC8B-A609B88A7F04}">
+<file path=customXml/itemProps4.xml><?xml version="1.0" encoding="utf-8"?>
+<ds:datastoreItem xmlns:ds="http://schemas.openxmlformats.org/officeDocument/2006/customXml" ds:itemID="{EC5D6E7D-73FA-44CC-B66A-2ED1CEE8AC76}">
   <ds:schemaRefs>
-    <ds:schemaRef ds:uri="http://schemas.microsoft.com/sharepoint/v3/contenttype/forms"/>
-  </ds:schemaRefs>
-</ds:datastoreItem>
-</file>
-
-<file path=customXml/itemProps4.xml><?xml version="1.0" encoding="utf-8"?>
-<ds:datastoreItem xmlns:ds="http://schemas.openxmlformats.org/officeDocument/2006/customXml" ds:itemID="{2B095D3C-CA37-4A46-8BB6-607EC4199005}">
-  <ds:schemaRefs>
-    <ds:schemaRef ds:uri="http://schemas.microsoft.com/office/2006/metadata/properties"/>
-    <ds:schemaRef ds:uri="http://schemas.microsoft.com/office/infopath/2007/PartnerControls"/>
+    <ds:schemaRef ds:uri="http://schemas.openxmlformats.org/officeDocument/2006/bibliography"/>
   </ds:schemaRefs>
 </ds:datastoreItem>
 </file>

</xml_diff>